<commit_message>
Added Iteration Plan E-4
</commit_message>
<xml_diff>
--- a/Iteration I-2/LCOMIterationPlan2.docx
+++ b/Iteration I-2/LCOMIterationPlan2.docx
@@ -1,6 +1,6 @@
 
 <file path=word/document.xml><?xml version="1.0" encoding="utf-8"?>
-<w:document xmlns:wpc="http://schemas.microsoft.com/office/word/2010/wordprocessingCanvas" xmlns:cx="http://schemas.microsoft.com/office/drawing/2014/chartex" xmlns:cx1="http://schemas.microsoft.com/office/drawing/2015/9/8/chartex" xmlns:cx2="http://schemas.microsoft.com/office/drawing/2015/10/21/chartex" xmlns:cx3="http://schemas.microsoft.com/office/drawing/2016/5/9/chartex" xmlns:cx4="http://schemas.microsoft.com/office/drawing/2016/5/10/chartex" xmlns:cx5="http://schemas.microsoft.com/office/drawing/2016/5/11/chartex" xmlns:cx6="http://schemas.microsoft.com/office/drawing/2016/5/12/chartex" xmlns:cx7="http://schemas.microsoft.com/office/drawing/2016/5/13/chartex" xmlns:cx8="http://schemas.microsoft.com/office/drawing/2016/5/14/chartex" xmlns:mc="http://schemas.openxmlformats.org/markup-compatibility/2006" xmlns:aink="http://schemas.microsoft.com/office/drawing/2016/ink" xmlns:am3d="http://schemas.microsoft.com/office/drawing/2017/model3d" xmlns:o="urn:schemas-microsoft-com:office:office" xmlns:oel="http://schemas.microsoft.com/office/2019/extlst" xmlns:r="http://schemas.openxmlformats.org/officeDocument/2006/relationships" xmlns:m="http://schemas.openxmlformats.org/officeDocument/2006/math" xmlns:v="urn:schemas-microsoft-com:vml" xmlns:wp14="http://schemas.microsoft.com/office/word/2010/wordprocessingDrawing" xmlns:wp="http://schemas.openxmlformats.org/drawingml/2006/wordprocessingDrawing" xmlns:w10="urn:schemas-microsoft-com:office:word" xmlns:w="http://schemas.openxmlformats.org/wordprocessingml/2006/main" xmlns:w14="http://schemas.microsoft.com/office/word/2010/wordml" xmlns:w15="http://schemas.microsoft.com/office/word/2012/wordml" xmlns:w16cex="http://schemas.microsoft.com/office/word/2018/wordml/cex" xmlns:w16cid="http://schemas.microsoft.com/office/word/2016/wordml/cid" xmlns:w16="http://schemas.microsoft.com/office/word/2018/wordml" xmlns:w16du="http://schemas.microsoft.com/office/word/2023/wordml/word16du" xmlns:w16sdtdh="http://schemas.microsoft.com/office/word/2020/wordml/sdtdatahash" xmlns:w16se="http://schemas.microsoft.com/office/word/2015/wordml/symex" xmlns:wpg="http://schemas.microsoft.com/office/word/2010/wordprocessingGroup" xmlns:wpi="http://schemas.microsoft.com/office/word/2010/wordprocessingInk" xmlns:wne="http://schemas.microsoft.com/office/word/2006/wordml" xmlns:wps="http://schemas.microsoft.com/office/word/2010/wordprocessingShape" mc:Ignorable="w14 w15 w16se w16cid w16 w16cex w16sdtdh wp14">
+<w:document xmlns:wpc="http://schemas.microsoft.com/office/word/2010/wordprocessingCanvas" xmlns:cx="http://schemas.microsoft.com/office/drawing/2014/chartex" xmlns:cx1="http://schemas.microsoft.com/office/drawing/2015/9/8/chartex" xmlns:cx2="http://schemas.microsoft.com/office/drawing/2015/10/21/chartex" xmlns:cx3="http://schemas.microsoft.com/office/drawing/2016/5/9/chartex" xmlns:cx4="http://schemas.microsoft.com/office/drawing/2016/5/10/chartex" xmlns:cx5="http://schemas.microsoft.com/office/drawing/2016/5/11/chartex" xmlns:cx6="http://schemas.microsoft.com/office/drawing/2016/5/12/chartex" xmlns:cx7="http://schemas.microsoft.com/office/drawing/2016/5/13/chartex" xmlns:cx8="http://schemas.microsoft.com/office/drawing/2016/5/14/chartex" xmlns:mc="http://schemas.openxmlformats.org/markup-compatibility/2006" xmlns:aink="http://schemas.microsoft.com/office/drawing/2016/ink" xmlns:am3d="http://schemas.microsoft.com/office/drawing/2017/model3d" xmlns:o="urn:schemas-microsoft-com:office:office" xmlns:oel="http://schemas.microsoft.com/office/2019/extlst" xmlns:r="http://schemas.openxmlformats.org/officeDocument/2006/relationships" xmlns:m="http://schemas.openxmlformats.org/officeDocument/2006/math" xmlns:v="urn:schemas-microsoft-com:vml" xmlns:wp14="http://schemas.microsoft.com/office/word/2010/wordprocessingDrawing" xmlns:wp="http://schemas.openxmlformats.org/drawingml/2006/wordprocessingDrawing" xmlns:w10="urn:schemas-microsoft-com:office:word" xmlns:w="http://schemas.openxmlformats.org/wordprocessingml/2006/main" xmlns:w14="http://schemas.microsoft.com/office/word/2010/wordml" xmlns:w15="http://schemas.microsoft.com/office/word/2012/wordml" xmlns:w16cex="http://schemas.microsoft.com/office/word/2018/wordml/cex" xmlns:w16cid="http://schemas.microsoft.com/office/word/2016/wordml/cid" xmlns:w16="http://schemas.microsoft.com/office/word/2018/wordml" xmlns:w16sdtdh="http://schemas.microsoft.com/office/word/2020/wordml/sdtdatahash" xmlns:w16se="http://schemas.microsoft.com/office/word/2015/wordml/symex" xmlns:wpg="http://schemas.microsoft.com/office/word/2010/wordprocessingGroup" xmlns:wpi="http://schemas.microsoft.com/office/word/2010/wordprocessingInk" xmlns:wne="http://schemas.microsoft.com/office/word/2006/wordml" xmlns:wps="http://schemas.microsoft.com/office/word/2010/wordprocessingShape" mc:Ignorable="w14 w15 w16se w16cid w16 w16cex w16sdtdh wp14">
   <w:body>
     <w:p>
       <w:pPr>
@@ -339,10 +339,7 @@
       <w:bookmarkStart w:id="2" w:name="_n6pidcdy6nic" w:colFirst="0" w:colLast="0"/>
       <w:bookmarkEnd w:id="2"/>
       <w:r>
-        <w:t xml:space="preserve">2.  </w:t>
-      </w:r>
-      <w:r>
-        <w:t>Objective’s and Completion Criteria</w:t>
+        <w:t>2.  Objective’s and Completion Criteria</w:t>
       </w:r>
     </w:p>
     <w:p>
@@ -480,10 +477,7 @@
         <w:t>Objective 5:</w:t>
       </w:r>
       <w:r>
-        <w:t xml:space="preserve"> Inception Phase Project Status</w:t>
-      </w:r>
-      <w:r>
-        <w:t xml:space="preserve"> Assessment.</w:t>
+        <w:t xml:space="preserve"> Inception Phase Project Status Assessment.</w:t>
       </w:r>
       <w:r>
         <w:br/>
@@ -529,10 +523,7 @@
         <w:t>Criteria:</w:t>
       </w:r>
       <w:r>
-        <w:t xml:space="preserve"> Team to review all th</w:t>
-      </w:r>
-      <w:r>
-        <w:t>e above documents for any errors or queries. Team Members are to then sign off saying they are okay to proceed.</w:t>
+        <w:t xml:space="preserve"> Team to review all the above documents for any errors or queries. Team Members are to then sign off saying they are okay to proceed.</w:t>
       </w:r>
     </w:p>
     <w:p>
@@ -649,6 +640,7 @@
                 <w:sz w:val="18"/>
                 <w:szCs w:val="18"/>
               </w:rPr>
+              <w:lastRenderedPageBreak/>
               <w:t>Work Item ID</w:t>
             </w:r>
           </w:p>
@@ -676,16 +668,7 @@
                 <w:sz w:val="18"/>
                 <w:szCs w:val="18"/>
               </w:rPr>
-              <w:t xml:space="preserve">Name or key words of </w:t>
-            </w:r>
-            <w:r>
-              <w:rPr>
-                <w:rFonts w:ascii="Arial" w:eastAsia="Arial" w:hAnsi="Arial" w:cs="Arial"/>
-                <w:b/>
-                <w:sz w:val="18"/>
-                <w:szCs w:val="18"/>
-              </w:rPr>
-              <w:t>description</w:t>
+              <w:t>Name or key words of description</w:t>
             </w:r>
           </w:p>
         </w:tc>
@@ -1013,6 +996,12 @@
                 <w:rFonts w:ascii="Arial" w:eastAsia="Arial" w:hAnsi="Arial" w:cs="Arial"/>
               </w:rPr>
             </w:pPr>
+            <w:r>
+              <w:rPr>
+                <w:rFonts w:ascii="Arial" w:eastAsia="Arial" w:hAnsi="Arial" w:cs="Arial"/>
+              </w:rPr>
+              <w:t>0</w:t>
+            </w:r>
           </w:p>
         </w:tc>
       </w:tr>
@@ -1084,13 +1073,7 @@
               <w:rPr>
                 <w:rFonts w:ascii="Arial" w:eastAsia="Arial" w:hAnsi="Arial" w:cs="Arial"/>
               </w:rPr>
-              <w:t xml:space="preserve">Risk List is </w:t>
-            </w:r>
-            <w:r>
-              <w:rPr>
-                <w:rFonts w:ascii="Arial" w:eastAsia="Arial" w:hAnsi="Arial" w:cs="Arial"/>
-              </w:rPr>
-              <w:t>completed and uploaded to repo</w:t>
+              <w:t>Risk List is completed and uploaded to repo</w:t>
             </w:r>
           </w:p>
         </w:tc>
@@ -1207,6 +1190,12 @@
                 <w:rFonts w:ascii="Arial" w:eastAsia="Arial" w:hAnsi="Arial" w:cs="Arial"/>
               </w:rPr>
             </w:pPr>
+            <w:r>
+              <w:rPr>
+                <w:rFonts w:ascii="Arial" w:eastAsia="Arial" w:hAnsi="Arial" w:cs="Arial"/>
+              </w:rPr>
+              <w:t>0</w:t>
+            </w:r>
           </w:p>
         </w:tc>
       </w:tr>
@@ -1786,13 +1775,7 @@
               <w:rPr>
                 <w:rFonts w:ascii="Arial" w:eastAsia="Arial" w:hAnsi="Arial" w:cs="Arial"/>
               </w:rPr>
-              <w:t xml:space="preserve">Documentation is listed on the </w:t>
-            </w:r>
-            <w:r>
-              <w:rPr>
-                <w:rFonts w:ascii="Arial" w:eastAsia="Arial" w:hAnsi="Arial" w:cs="Arial"/>
-              </w:rPr>
-              <w:t>test plan</w:t>
+              <w:t>Documentation is listed on the test plan</w:t>
             </w:r>
           </w:p>
         </w:tc>
@@ -2068,7 +2051,7 @@
               <w:rPr>
                 <w:rFonts w:ascii="Arial" w:eastAsia="Arial" w:hAnsi="Arial" w:cs="Arial"/>
               </w:rPr>
-              <w:t>0.5 hours</w:t>
+              <w:t>0</w:t>
             </w:r>
           </w:p>
         </w:tc>
@@ -2113,13 +2096,7 @@
               <w:rPr>
                 <w:rFonts w:ascii="Arial" w:eastAsia="Arial" w:hAnsi="Arial" w:cs="Arial"/>
               </w:rPr>
-              <w:t xml:space="preserve">Master Test Plan Test </w:t>
-            </w:r>
-            <w:r>
-              <w:rPr>
-                <w:rFonts w:ascii="Arial" w:eastAsia="Arial" w:hAnsi="Arial" w:cs="Arial"/>
-              </w:rPr>
-              <w:t>Levels</w:t>
+              <w:t>Master Test Plan Test Levels</w:t>
             </w:r>
           </w:p>
         </w:tc>
@@ -2289,13 +2266,7 @@
               <w:rPr>
                 <w:rFonts w:ascii="Arial" w:eastAsia="Arial" w:hAnsi="Arial" w:cs="Arial"/>
               </w:rPr>
-              <w:t xml:space="preserve">Project Plan </w:t>
-            </w:r>
-            <w:r>
-              <w:rPr>
-                <w:rFonts w:ascii="Arial" w:eastAsia="Arial" w:hAnsi="Arial" w:cs="Arial"/>
-              </w:rPr>
-              <w:t>Introduction</w:t>
+              <w:t>Project Plan Introduction</w:t>
             </w:r>
           </w:p>
         </w:tc>
@@ -2650,25 +2621,11 @@
                 <w:rFonts w:ascii="Arial" w:eastAsia="Arial" w:hAnsi="Arial" w:cs="Arial"/>
               </w:rPr>
             </w:pPr>
-            <w:proofErr w:type="gramStart"/>
-            <w:r>
-              <w:rPr>
-                <w:rFonts w:ascii="Arial" w:eastAsia="Arial" w:hAnsi="Arial" w:cs="Arial"/>
-              </w:rPr>
-              <w:t>Practices</w:t>
-            </w:r>
-            <w:proofErr w:type="gramEnd"/>
-            <w:r>
-              <w:rPr>
-                <w:rFonts w:ascii="Arial" w:eastAsia="Arial" w:hAnsi="Arial" w:cs="Arial"/>
-              </w:rPr>
-              <w:t xml:space="preserve"> and Measurements section </w:t>
-            </w:r>
-            <w:r>
-              <w:rPr>
-                <w:rFonts w:ascii="Arial" w:eastAsia="Arial" w:hAnsi="Arial" w:cs="Arial"/>
-              </w:rPr>
-              <w:t>completed</w:t>
+            <w:r>
+              <w:rPr>
+                <w:rFonts w:ascii="Arial" w:eastAsia="Arial" w:hAnsi="Arial" w:cs="Arial"/>
+              </w:rPr>
+              <w:t>Practices and Measurements section completed</w:t>
             </w:r>
             <w:r>
               <w:rPr>
@@ -2719,13 +2676,7 @@
               <w:rPr>
                 <w:rFonts w:ascii="Arial" w:eastAsia="Arial" w:hAnsi="Arial" w:cs="Arial"/>
               </w:rPr>
-              <w:t>Co</w:t>
-            </w:r>
-            <w:r>
-              <w:rPr>
-                <w:rFonts w:ascii="Arial" w:eastAsia="Arial" w:hAnsi="Arial" w:cs="Arial"/>
-              </w:rPr>
-              <w:t>rie</w:t>
+              <w:t>Corie</w:t>
             </w:r>
           </w:p>
         </w:tc>
@@ -2786,7 +2737,7 @@
               <w:rPr>
                 <w:rFonts w:ascii="Arial" w:eastAsia="Arial" w:hAnsi="Arial" w:cs="Arial"/>
               </w:rPr>
-              <w:t>½ Hour</w:t>
+              <w:t>0</w:t>
             </w:r>
           </w:p>
         </w:tc>
@@ -2962,7 +2913,7 @@
               <w:rPr>
                 <w:rFonts w:ascii="Arial" w:eastAsia="Arial" w:hAnsi="Arial" w:cs="Arial"/>
               </w:rPr>
-              <w:t>1 Hour</w:t>
+              <w:t>0</w:t>
             </w:r>
           </w:p>
         </w:tc>
@@ -3152,7 +3103,7 @@
               <w:rPr>
                 <w:rFonts w:ascii="Arial" w:eastAsia="Arial" w:hAnsi="Arial" w:cs="Arial"/>
               </w:rPr>
-              <w:t>¼ Hour</w:t>
+              <w:t>0</w:t>
             </w:r>
           </w:p>
         </w:tc>
@@ -3834,6 +3785,12 @@
                 <w:rFonts w:ascii="Arial" w:eastAsia="Arial" w:hAnsi="Arial" w:cs="Arial"/>
               </w:rPr>
             </w:pPr>
+            <w:r>
+              <w:rPr>
+                <w:rFonts w:ascii="Arial" w:eastAsia="Arial" w:hAnsi="Arial" w:cs="Arial"/>
+              </w:rPr>
+              <w:t>0</w:t>
+            </w:r>
           </w:p>
         </w:tc>
       </w:tr>
@@ -4028,7 +3985,7 @@
               <w:rPr>
                 <w:rFonts w:ascii="Arial" w:eastAsia="Arial" w:hAnsi="Arial" w:cs="Arial"/>
               </w:rPr>
-              <w:t>½ Hour</w:t>
+              <w:t>0</w:t>
             </w:r>
           </w:p>
         </w:tc>
@@ -4052,6 +4009,7 @@
               <w:rPr>
                 <w:rFonts w:ascii="Arial" w:eastAsia="Arial" w:hAnsi="Arial" w:cs="Arial"/>
               </w:rPr>
+              <w:lastRenderedPageBreak/>
               <w:t xml:space="preserve">6.1 </w:t>
             </w:r>
           </w:p>
@@ -4109,29 +4067,15 @@
                 <w:rFonts w:ascii="Arial" w:eastAsia="Arial" w:hAnsi="Arial" w:cs="Arial"/>
               </w:rPr>
             </w:pPr>
-            <w:r>
-              <w:fldChar w:fldCharType="begin"/>
-            </w:r>
-            <w:r>
-              <w:instrText>HYPERLINK "https://github.com/commet003/ITC303-9-Team1-Project/commit/80152f00fd442a205d455b0cae28135efc7abae0"</w:instrText>
-            </w:r>
-            <w:r>
-              <w:fldChar w:fldCharType="separate"/>
-            </w:r>
-            <w:r>
-              <w:rPr>
-                <w:rStyle w:val="Hyperlink"/>
-                <w:rFonts w:ascii="Arial" w:eastAsia="Arial" w:hAnsi="Arial" w:cs="Arial"/>
-              </w:rPr>
-              <w:t>Complete</w:t>
-            </w:r>
-            <w:r>
-              <w:rPr>
-                <w:rStyle w:val="Hyperlink"/>
-                <w:rFonts w:ascii="Arial" w:eastAsia="Arial" w:hAnsi="Arial" w:cs="Arial"/>
-              </w:rPr>
-              <w:fldChar w:fldCharType="end"/>
-            </w:r>
+            <w:hyperlink r:id="rId26" w:history="1">
+              <w:r>
+                <w:rPr>
+                  <w:rStyle w:val="Hyperlink"/>
+                  <w:rFonts w:ascii="Arial" w:eastAsia="Arial" w:hAnsi="Arial" w:cs="Arial"/>
+                </w:rPr>
+                <w:t>Complete</w:t>
+              </w:r>
+            </w:hyperlink>
           </w:p>
         </w:tc>
         <w:tc>
@@ -4211,8 +4155,8 @@
         <w:pStyle w:val="Heading1"/>
         <w:ind w:left="360" w:hanging="360"/>
         <w:sectPr>
-          <w:headerReference w:type="default" r:id="rId26"/>
-          <w:footerReference w:type="default" r:id="rId27"/>
+          <w:headerReference w:type="default" r:id="rId27"/>
+          <w:footerReference w:type="default" r:id="rId28"/>
           <w:pgSz w:w="12240" w:h="15840"/>
           <w:pgMar w:top="1440" w:right="1440" w:bottom="1440" w:left="1440" w:header="720" w:footer="720" w:gutter="0"/>
           <w:pgNumType w:start="1"/>
@@ -4228,6 +4172,7 @@
         </w:rPr>
       </w:pPr>
       <w:r>
+        <w:lastRenderedPageBreak/>
         <w:t>4.  Issues</w:t>
       </w:r>
     </w:p>
@@ -4485,13 +4430,7 @@
         <w:rPr>
           <w:color w:val="000000"/>
         </w:rPr>
-        <w:t xml:space="preserve">[Use this section for capturing and communicating results and actions from </w:t>
-      </w:r>
-      <w:r>
-        <w:rPr>
-          <w:color w:val="000000"/>
-        </w:rPr>
-        <w:t>assessments, which are typically done at the end of each iteration. If you don’t do this, the team may not be able to improve the way they develop software.]</w:t>
+        <w:t>[Use this section for capturing and communicating results and actions from assessments, which are typically done at the end of each iteration. If you don’t do this, the team may not be able to improve the way they develop software.]</w:t>
       </w:r>
     </w:p>
     <w:tbl>
@@ -4679,10 +4618,7 @@
         </w:numPr>
       </w:pPr>
       <w:r>
-        <w:t xml:space="preserve">Work Items: Planned compared to </w:t>
-      </w:r>
-      <w:r>
-        <w:t xml:space="preserve">actually </w:t>
+        <w:t xml:space="preserve">Work Items: Planned compared to actually </w:t>
       </w:r>
       <w:proofErr w:type="gramStart"/>
       <w:r>
@@ -4740,19 +4676,7 @@
         <w:rPr>
           <w:color w:val="000000"/>
         </w:rPr>
-        <w:t>[Document whether you met the evaluation criter</w:t>
-      </w:r>
-      <w:r>
-        <w:rPr>
-          <w:color w:val="000000"/>
-        </w:rPr>
-        <w:t xml:space="preserve">ia as specified in the Iteration Plan. This could include information such as “Demo for Department X was well-received, with some concerns raised around usability,” or “495 test cases were automated with a 98% pass rate. 9 test cases were deferred because </w:t>
-      </w:r>
-      <w:r>
-        <w:rPr>
-          <w:color w:val="000000"/>
-        </w:rPr>
-        <w:t>the corresponding Work Items were postponed.”</w:t>
+        <w:t>[Document whether you met the evaluation criteria as specified in the Iteration Plan. This could include information such as “Demo for Department X was well-received, with some concerns raised around usability,” or “495 test cases were automated with a 98% pass rate. 9 test cases were deferred because the corresponding Work Items were postponed.”</w:t>
       </w:r>
     </w:p>
     <w:p>
@@ -4816,13 +4740,7 @@
         <w:rPr>
           <w:color w:val="000000"/>
         </w:rPr>
-        <w:t xml:space="preserve">[List </w:t>
-      </w:r>
-      <w:r>
-        <w:rPr>
-          <w:color w:val="000000"/>
-        </w:rPr>
-        <w:t>other areas that have been evaluated, such as financials, or schedule deviation, as well as Stakeholder feedback not captured elsewhere.]</w:t>
+        <w:t>[List other areas that have been evaluated, such as financials, or schedule deviation, as well as Stakeholder feedback not captured elsewhere.]</w:t>
       </w:r>
     </w:p>
     <w:sectPr>
@@ -4835,7 +4753,7 @@
 </file>
 
 <file path=word/endnotes.xml><?xml version="1.0" encoding="utf-8"?>
-<w:endnotes xmlns:wpc="http://schemas.microsoft.com/office/word/2010/wordprocessingCanvas" xmlns:cx="http://schemas.microsoft.com/office/drawing/2014/chartex" xmlns:cx1="http://schemas.microsoft.com/office/drawing/2015/9/8/chartex" xmlns:cx2="http://schemas.microsoft.com/office/drawing/2015/10/21/chartex" xmlns:cx3="http://schemas.microsoft.com/office/drawing/2016/5/9/chartex" xmlns:cx4="http://schemas.microsoft.com/office/drawing/2016/5/10/chartex" xmlns:cx5="http://schemas.microsoft.com/office/drawing/2016/5/11/chartex" xmlns:cx6="http://schemas.microsoft.com/office/drawing/2016/5/12/chartex" xmlns:cx7="http://schemas.microsoft.com/office/drawing/2016/5/13/chartex" xmlns:cx8="http://schemas.microsoft.com/office/drawing/2016/5/14/chartex" xmlns:mc="http://schemas.openxmlformats.org/markup-compatibility/2006" xmlns:aink="http://schemas.microsoft.com/office/drawing/2016/ink" xmlns:am3d="http://schemas.microsoft.com/office/drawing/2017/model3d" xmlns:o="urn:schemas-microsoft-com:office:office" xmlns:oel="http://schemas.microsoft.com/office/2019/extlst" xmlns:r="http://schemas.openxmlformats.org/officeDocument/2006/relationships" xmlns:m="http://schemas.openxmlformats.org/officeDocument/2006/math" xmlns:v="urn:schemas-microsoft-com:vml" xmlns:wp14="http://schemas.microsoft.com/office/word/2010/wordprocessingDrawing" xmlns:wp="http://schemas.openxmlformats.org/drawingml/2006/wordprocessingDrawing" xmlns:w10="urn:schemas-microsoft-com:office:word" xmlns:w="http://schemas.openxmlformats.org/wordprocessingml/2006/main" xmlns:w14="http://schemas.microsoft.com/office/word/2010/wordml" xmlns:w15="http://schemas.microsoft.com/office/word/2012/wordml" xmlns:w16cex="http://schemas.microsoft.com/office/word/2018/wordml/cex" xmlns:w16cid="http://schemas.microsoft.com/office/word/2016/wordml/cid" xmlns:w16="http://schemas.microsoft.com/office/word/2018/wordml" xmlns:w16du="http://schemas.microsoft.com/office/word/2023/wordml/word16du" xmlns:w16sdtdh="http://schemas.microsoft.com/office/word/2020/wordml/sdtdatahash" xmlns:w16se="http://schemas.microsoft.com/office/word/2015/wordml/symex" xmlns:wpg="http://schemas.microsoft.com/office/word/2010/wordprocessingGroup" xmlns:wpi="http://schemas.microsoft.com/office/word/2010/wordprocessingInk" xmlns:wne="http://schemas.microsoft.com/office/word/2006/wordml" xmlns:wps="http://schemas.microsoft.com/office/word/2010/wordprocessingShape" mc:Ignorable="w14 w15 w16se w16cid w16 w16cex w16sdtdh wp14">
+<w:endnotes xmlns:wpc="http://schemas.microsoft.com/office/word/2010/wordprocessingCanvas" xmlns:cx="http://schemas.microsoft.com/office/drawing/2014/chartex" xmlns:cx1="http://schemas.microsoft.com/office/drawing/2015/9/8/chartex" xmlns:cx2="http://schemas.microsoft.com/office/drawing/2015/10/21/chartex" xmlns:cx3="http://schemas.microsoft.com/office/drawing/2016/5/9/chartex" xmlns:cx4="http://schemas.microsoft.com/office/drawing/2016/5/10/chartex" xmlns:cx5="http://schemas.microsoft.com/office/drawing/2016/5/11/chartex" xmlns:cx6="http://schemas.microsoft.com/office/drawing/2016/5/12/chartex" xmlns:cx7="http://schemas.microsoft.com/office/drawing/2016/5/13/chartex" xmlns:cx8="http://schemas.microsoft.com/office/drawing/2016/5/14/chartex" xmlns:mc="http://schemas.openxmlformats.org/markup-compatibility/2006" xmlns:aink="http://schemas.microsoft.com/office/drawing/2016/ink" xmlns:am3d="http://schemas.microsoft.com/office/drawing/2017/model3d" xmlns:o="urn:schemas-microsoft-com:office:office" xmlns:oel="http://schemas.microsoft.com/office/2019/extlst" xmlns:r="http://schemas.openxmlformats.org/officeDocument/2006/relationships" xmlns:m="http://schemas.openxmlformats.org/officeDocument/2006/math" xmlns:v="urn:schemas-microsoft-com:vml" xmlns:wp14="http://schemas.microsoft.com/office/word/2010/wordprocessingDrawing" xmlns:wp="http://schemas.openxmlformats.org/drawingml/2006/wordprocessingDrawing" xmlns:w10="urn:schemas-microsoft-com:office:word" xmlns:w="http://schemas.openxmlformats.org/wordprocessingml/2006/main" xmlns:w14="http://schemas.microsoft.com/office/word/2010/wordml" xmlns:w15="http://schemas.microsoft.com/office/word/2012/wordml" xmlns:w16cex="http://schemas.microsoft.com/office/word/2018/wordml/cex" xmlns:w16cid="http://schemas.microsoft.com/office/word/2016/wordml/cid" xmlns:w16="http://schemas.microsoft.com/office/word/2018/wordml" xmlns:w16sdtdh="http://schemas.microsoft.com/office/word/2020/wordml/sdtdatahash" xmlns:w16se="http://schemas.microsoft.com/office/word/2015/wordml/symex" xmlns:wpg="http://schemas.microsoft.com/office/word/2010/wordprocessingGroup" xmlns:wpi="http://schemas.microsoft.com/office/word/2010/wordprocessingInk" xmlns:wne="http://schemas.microsoft.com/office/word/2006/wordml" xmlns:wps="http://schemas.microsoft.com/office/word/2010/wordprocessingShape" mc:Ignorable="w14 w15 w16se w16cid w16 w16cex w16sdtdh wp14">
   <w:endnote w:type="separator" w:id="-1">
     <w:p>
       <w:r>
@@ -4854,7 +4772,7 @@
 </file>
 
 <file path=word/footer1.xml><?xml version="1.0" encoding="utf-8"?>
-<w:ftr xmlns:wpc="http://schemas.microsoft.com/office/word/2010/wordprocessingCanvas" xmlns:cx="http://schemas.microsoft.com/office/drawing/2014/chartex" xmlns:cx1="http://schemas.microsoft.com/office/drawing/2015/9/8/chartex" xmlns:cx2="http://schemas.microsoft.com/office/drawing/2015/10/21/chartex" xmlns:cx3="http://schemas.microsoft.com/office/drawing/2016/5/9/chartex" xmlns:cx4="http://schemas.microsoft.com/office/drawing/2016/5/10/chartex" xmlns:cx5="http://schemas.microsoft.com/office/drawing/2016/5/11/chartex" xmlns:cx6="http://schemas.microsoft.com/office/drawing/2016/5/12/chartex" xmlns:cx7="http://schemas.microsoft.com/office/drawing/2016/5/13/chartex" xmlns:cx8="http://schemas.microsoft.com/office/drawing/2016/5/14/chartex" xmlns:mc="http://schemas.openxmlformats.org/markup-compatibility/2006" xmlns:aink="http://schemas.microsoft.com/office/drawing/2016/ink" xmlns:am3d="http://schemas.microsoft.com/office/drawing/2017/model3d" xmlns:o="urn:schemas-microsoft-com:office:office" xmlns:oel="http://schemas.microsoft.com/office/2019/extlst" xmlns:r="http://schemas.openxmlformats.org/officeDocument/2006/relationships" xmlns:m="http://schemas.openxmlformats.org/officeDocument/2006/math" xmlns:v="urn:schemas-microsoft-com:vml" xmlns:wp14="http://schemas.microsoft.com/office/word/2010/wordprocessingDrawing" xmlns:wp="http://schemas.openxmlformats.org/drawingml/2006/wordprocessingDrawing" xmlns:w10="urn:schemas-microsoft-com:office:word" xmlns:w="http://schemas.openxmlformats.org/wordprocessingml/2006/main" xmlns:w14="http://schemas.microsoft.com/office/word/2010/wordml" xmlns:w15="http://schemas.microsoft.com/office/word/2012/wordml" xmlns:w16cex="http://schemas.microsoft.com/office/word/2018/wordml/cex" xmlns:w16cid="http://schemas.microsoft.com/office/word/2016/wordml/cid" xmlns:w16="http://schemas.microsoft.com/office/word/2018/wordml" xmlns:w16du="http://schemas.microsoft.com/office/word/2023/wordml/word16du" xmlns:w16sdtdh="http://schemas.microsoft.com/office/word/2020/wordml/sdtdatahash" xmlns:w16se="http://schemas.microsoft.com/office/word/2015/wordml/symex" xmlns:wpg="http://schemas.microsoft.com/office/word/2010/wordprocessingGroup" xmlns:wpi="http://schemas.microsoft.com/office/word/2010/wordprocessingInk" xmlns:wne="http://schemas.microsoft.com/office/word/2006/wordml" xmlns:wps="http://schemas.microsoft.com/office/word/2010/wordprocessingShape" mc:Ignorable="w14 w15 w16se w16cid w16 w16cex w16sdtdh wp14">
+<w:ftr xmlns:wpc="http://schemas.microsoft.com/office/word/2010/wordprocessingCanvas" xmlns:cx="http://schemas.microsoft.com/office/drawing/2014/chartex" xmlns:cx1="http://schemas.microsoft.com/office/drawing/2015/9/8/chartex" xmlns:cx2="http://schemas.microsoft.com/office/drawing/2015/10/21/chartex" xmlns:cx3="http://schemas.microsoft.com/office/drawing/2016/5/9/chartex" xmlns:cx4="http://schemas.microsoft.com/office/drawing/2016/5/10/chartex" xmlns:cx5="http://schemas.microsoft.com/office/drawing/2016/5/11/chartex" xmlns:cx6="http://schemas.microsoft.com/office/drawing/2016/5/12/chartex" xmlns:cx7="http://schemas.microsoft.com/office/drawing/2016/5/13/chartex" xmlns:cx8="http://schemas.microsoft.com/office/drawing/2016/5/14/chartex" xmlns:mc="http://schemas.openxmlformats.org/markup-compatibility/2006" xmlns:aink="http://schemas.microsoft.com/office/drawing/2016/ink" xmlns:am3d="http://schemas.microsoft.com/office/drawing/2017/model3d" xmlns:o="urn:schemas-microsoft-com:office:office" xmlns:oel="http://schemas.microsoft.com/office/2019/extlst" xmlns:r="http://schemas.openxmlformats.org/officeDocument/2006/relationships" xmlns:m="http://schemas.openxmlformats.org/officeDocument/2006/math" xmlns:v="urn:schemas-microsoft-com:vml" xmlns:wp14="http://schemas.microsoft.com/office/word/2010/wordprocessingDrawing" xmlns:wp="http://schemas.openxmlformats.org/drawingml/2006/wordprocessingDrawing" xmlns:w10="urn:schemas-microsoft-com:office:word" xmlns:w="http://schemas.openxmlformats.org/wordprocessingml/2006/main" xmlns:w14="http://schemas.microsoft.com/office/word/2010/wordml" xmlns:w15="http://schemas.microsoft.com/office/word/2012/wordml" xmlns:w16cex="http://schemas.microsoft.com/office/word/2018/wordml/cex" xmlns:w16cid="http://schemas.microsoft.com/office/word/2016/wordml/cid" xmlns:w16="http://schemas.microsoft.com/office/word/2018/wordml" xmlns:w16sdtdh="http://schemas.microsoft.com/office/word/2020/wordml/sdtdatahash" xmlns:w16se="http://schemas.microsoft.com/office/word/2015/wordml/symex" xmlns:wpg="http://schemas.microsoft.com/office/word/2010/wordprocessingGroup" xmlns:wpi="http://schemas.microsoft.com/office/word/2010/wordprocessingInk" xmlns:wne="http://schemas.microsoft.com/office/word/2006/wordml" xmlns:wps="http://schemas.microsoft.com/office/word/2010/wordprocessingShape" mc:Ignorable="w14 w15 w16se w16cid w16 w16cex w16sdtdh wp14">
   <w:p>
     <w:pPr>
       <w:pBdr>
@@ -5020,7 +4938,7 @@
 </file>
 
 <file path=word/footnotes.xml><?xml version="1.0" encoding="utf-8"?>
-<w:footnotes xmlns:wpc="http://schemas.microsoft.com/office/word/2010/wordprocessingCanvas" xmlns:cx="http://schemas.microsoft.com/office/drawing/2014/chartex" xmlns:cx1="http://schemas.microsoft.com/office/drawing/2015/9/8/chartex" xmlns:cx2="http://schemas.microsoft.com/office/drawing/2015/10/21/chartex" xmlns:cx3="http://schemas.microsoft.com/office/drawing/2016/5/9/chartex" xmlns:cx4="http://schemas.microsoft.com/office/drawing/2016/5/10/chartex" xmlns:cx5="http://schemas.microsoft.com/office/drawing/2016/5/11/chartex" xmlns:cx6="http://schemas.microsoft.com/office/drawing/2016/5/12/chartex" xmlns:cx7="http://schemas.microsoft.com/office/drawing/2016/5/13/chartex" xmlns:cx8="http://schemas.microsoft.com/office/drawing/2016/5/14/chartex" xmlns:mc="http://schemas.openxmlformats.org/markup-compatibility/2006" xmlns:aink="http://schemas.microsoft.com/office/drawing/2016/ink" xmlns:am3d="http://schemas.microsoft.com/office/drawing/2017/model3d" xmlns:o="urn:schemas-microsoft-com:office:office" xmlns:oel="http://schemas.microsoft.com/office/2019/extlst" xmlns:r="http://schemas.openxmlformats.org/officeDocument/2006/relationships" xmlns:m="http://schemas.openxmlformats.org/officeDocument/2006/math" xmlns:v="urn:schemas-microsoft-com:vml" xmlns:wp14="http://schemas.microsoft.com/office/word/2010/wordprocessingDrawing" xmlns:wp="http://schemas.openxmlformats.org/drawingml/2006/wordprocessingDrawing" xmlns:w10="urn:schemas-microsoft-com:office:word" xmlns:w="http://schemas.openxmlformats.org/wordprocessingml/2006/main" xmlns:w14="http://schemas.microsoft.com/office/word/2010/wordml" xmlns:w15="http://schemas.microsoft.com/office/word/2012/wordml" xmlns:w16cex="http://schemas.microsoft.com/office/word/2018/wordml/cex" xmlns:w16cid="http://schemas.microsoft.com/office/word/2016/wordml/cid" xmlns:w16="http://schemas.microsoft.com/office/word/2018/wordml" xmlns:w16du="http://schemas.microsoft.com/office/word/2023/wordml/word16du" xmlns:w16sdtdh="http://schemas.microsoft.com/office/word/2020/wordml/sdtdatahash" xmlns:w16se="http://schemas.microsoft.com/office/word/2015/wordml/symex" xmlns:wpg="http://schemas.microsoft.com/office/word/2010/wordprocessingGroup" xmlns:wpi="http://schemas.microsoft.com/office/word/2010/wordprocessingInk" xmlns:wne="http://schemas.microsoft.com/office/word/2006/wordml" xmlns:wps="http://schemas.microsoft.com/office/word/2010/wordprocessingShape" mc:Ignorable="w14 w15 w16se w16cid w16 w16cex w16sdtdh wp14">
+<w:footnotes xmlns:wpc="http://schemas.microsoft.com/office/word/2010/wordprocessingCanvas" xmlns:cx="http://schemas.microsoft.com/office/drawing/2014/chartex" xmlns:cx1="http://schemas.microsoft.com/office/drawing/2015/9/8/chartex" xmlns:cx2="http://schemas.microsoft.com/office/drawing/2015/10/21/chartex" xmlns:cx3="http://schemas.microsoft.com/office/drawing/2016/5/9/chartex" xmlns:cx4="http://schemas.microsoft.com/office/drawing/2016/5/10/chartex" xmlns:cx5="http://schemas.microsoft.com/office/drawing/2016/5/11/chartex" xmlns:cx6="http://schemas.microsoft.com/office/drawing/2016/5/12/chartex" xmlns:cx7="http://schemas.microsoft.com/office/drawing/2016/5/13/chartex" xmlns:cx8="http://schemas.microsoft.com/office/drawing/2016/5/14/chartex" xmlns:mc="http://schemas.openxmlformats.org/markup-compatibility/2006" xmlns:aink="http://schemas.microsoft.com/office/drawing/2016/ink" xmlns:am3d="http://schemas.microsoft.com/office/drawing/2017/model3d" xmlns:o="urn:schemas-microsoft-com:office:office" xmlns:oel="http://schemas.microsoft.com/office/2019/extlst" xmlns:r="http://schemas.openxmlformats.org/officeDocument/2006/relationships" xmlns:m="http://schemas.openxmlformats.org/officeDocument/2006/math" xmlns:v="urn:schemas-microsoft-com:vml" xmlns:wp14="http://schemas.microsoft.com/office/word/2010/wordprocessingDrawing" xmlns:wp="http://schemas.openxmlformats.org/drawingml/2006/wordprocessingDrawing" xmlns:w10="urn:schemas-microsoft-com:office:word" xmlns:w="http://schemas.openxmlformats.org/wordprocessingml/2006/main" xmlns:w14="http://schemas.microsoft.com/office/word/2010/wordml" xmlns:w15="http://schemas.microsoft.com/office/word/2012/wordml" xmlns:w16cex="http://schemas.microsoft.com/office/word/2018/wordml/cex" xmlns:w16cid="http://schemas.microsoft.com/office/word/2016/wordml/cid" xmlns:w16="http://schemas.microsoft.com/office/word/2018/wordml" xmlns:w16sdtdh="http://schemas.microsoft.com/office/word/2020/wordml/sdtdatahash" xmlns:w16se="http://schemas.microsoft.com/office/word/2015/wordml/symex" xmlns:wpg="http://schemas.microsoft.com/office/word/2010/wordprocessingGroup" xmlns:wpi="http://schemas.microsoft.com/office/word/2010/wordprocessingInk" xmlns:wne="http://schemas.microsoft.com/office/word/2006/wordml" xmlns:wps="http://schemas.microsoft.com/office/word/2010/wordprocessingShape" mc:Ignorable="w14 w15 w16se w16cid w16 w16cex w16sdtdh wp14">
   <w:footnote w:type="separator" w:id="-1">
     <w:p>
       <w:r>
@@ -5039,7 +4957,7 @@
 </file>
 
 <file path=word/header1.xml><?xml version="1.0" encoding="utf-8"?>
-<w:hdr xmlns:wpc="http://schemas.microsoft.com/office/word/2010/wordprocessingCanvas" xmlns:cx="http://schemas.microsoft.com/office/drawing/2014/chartex" xmlns:cx1="http://schemas.microsoft.com/office/drawing/2015/9/8/chartex" xmlns:cx2="http://schemas.microsoft.com/office/drawing/2015/10/21/chartex" xmlns:cx3="http://schemas.microsoft.com/office/drawing/2016/5/9/chartex" xmlns:cx4="http://schemas.microsoft.com/office/drawing/2016/5/10/chartex" xmlns:cx5="http://schemas.microsoft.com/office/drawing/2016/5/11/chartex" xmlns:cx6="http://schemas.microsoft.com/office/drawing/2016/5/12/chartex" xmlns:cx7="http://schemas.microsoft.com/office/drawing/2016/5/13/chartex" xmlns:cx8="http://schemas.microsoft.com/office/drawing/2016/5/14/chartex" xmlns:mc="http://schemas.openxmlformats.org/markup-compatibility/2006" xmlns:aink="http://schemas.microsoft.com/office/drawing/2016/ink" xmlns:am3d="http://schemas.microsoft.com/office/drawing/2017/model3d" xmlns:o="urn:schemas-microsoft-com:office:office" xmlns:oel="http://schemas.microsoft.com/office/2019/extlst" xmlns:r="http://schemas.openxmlformats.org/officeDocument/2006/relationships" xmlns:m="http://schemas.openxmlformats.org/officeDocument/2006/math" xmlns:v="urn:schemas-microsoft-com:vml" xmlns:wp14="http://schemas.microsoft.com/office/word/2010/wordprocessingDrawing" xmlns:wp="http://schemas.openxmlformats.org/drawingml/2006/wordprocessingDrawing" xmlns:w10="urn:schemas-microsoft-com:office:word" xmlns:w="http://schemas.openxmlformats.org/wordprocessingml/2006/main" xmlns:w14="http://schemas.microsoft.com/office/word/2010/wordml" xmlns:w15="http://schemas.microsoft.com/office/word/2012/wordml" xmlns:w16cex="http://schemas.microsoft.com/office/word/2018/wordml/cex" xmlns:w16cid="http://schemas.microsoft.com/office/word/2016/wordml/cid" xmlns:w16="http://schemas.microsoft.com/office/word/2018/wordml" xmlns:w16du="http://schemas.microsoft.com/office/word/2023/wordml/word16du" xmlns:w16sdtdh="http://schemas.microsoft.com/office/word/2020/wordml/sdtdatahash" xmlns:w16se="http://schemas.microsoft.com/office/word/2015/wordml/symex" xmlns:wpg="http://schemas.microsoft.com/office/word/2010/wordprocessingGroup" xmlns:wpi="http://schemas.microsoft.com/office/word/2010/wordprocessingInk" xmlns:wne="http://schemas.microsoft.com/office/word/2006/wordml" xmlns:wps="http://schemas.microsoft.com/office/word/2010/wordprocessingShape" mc:Ignorable="w14 w15 w16se w16cid w16 w16cex w16sdtdh wp14">
+<w:hdr xmlns:wpc="http://schemas.microsoft.com/office/word/2010/wordprocessingCanvas" xmlns:cx="http://schemas.microsoft.com/office/drawing/2014/chartex" xmlns:cx1="http://schemas.microsoft.com/office/drawing/2015/9/8/chartex" xmlns:cx2="http://schemas.microsoft.com/office/drawing/2015/10/21/chartex" xmlns:cx3="http://schemas.microsoft.com/office/drawing/2016/5/9/chartex" xmlns:cx4="http://schemas.microsoft.com/office/drawing/2016/5/10/chartex" xmlns:cx5="http://schemas.microsoft.com/office/drawing/2016/5/11/chartex" xmlns:cx6="http://schemas.microsoft.com/office/drawing/2016/5/12/chartex" xmlns:cx7="http://schemas.microsoft.com/office/drawing/2016/5/13/chartex" xmlns:cx8="http://schemas.microsoft.com/office/drawing/2016/5/14/chartex" xmlns:mc="http://schemas.openxmlformats.org/markup-compatibility/2006" xmlns:aink="http://schemas.microsoft.com/office/drawing/2016/ink" xmlns:am3d="http://schemas.microsoft.com/office/drawing/2017/model3d" xmlns:o="urn:schemas-microsoft-com:office:office" xmlns:oel="http://schemas.microsoft.com/office/2019/extlst" xmlns:r="http://schemas.openxmlformats.org/officeDocument/2006/relationships" xmlns:m="http://schemas.openxmlformats.org/officeDocument/2006/math" xmlns:v="urn:schemas-microsoft-com:vml" xmlns:wp14="http://schemas.microsoft.com/office/word/2010/wordprocessingDrawing" xmlns:wp="http://schemas.openxmlformats.org/drawingml/2006/wordprocessingDrawing" xmlns:w10="urn:schemas-microsoft-com:office:word" xmlns:w="http://schemas.openxmlformats.org/wordprocessingml/2006/main" xmlns:w14="http://schemas.microsoft.com/office/word/2010/wordml" xmlns:w15="http://schemas.microsoft.com/office/word/2012/wordml" xmlns:w16cex="http://schemas.microsoft.com/office/word/2018/wordml/cex" xmlns:w16cid="http://schemas.microsoft.com/office/word/2016/wordml/cid" xmlns:w16="http://schemas.microsoft.com/office/word/2018/wordml" xmlns:w16sdtdh="http://schemas.microsoft.com/office/word/2020/wordml/sdtdatahash" xmlns:w16se="http://schemas.microsoft.com/office/word/2015/wordml/symex" xmlns:wpg="http://schemas.microsoft.com/office/word/2010/wordprocessingGroup" xmlns:wpi="http://schemas.microsoft.com/office/word/2010/wordprocessingInk" xmlns:wne="http://schemas.microsoft.com/office/word/2006/wordml" xmlns:wps="http://schemas.microsoft.com/office/word/2010/wordprocessingShape" mc:Ignorable="w14 w15 w16se w16cid w16 w16cex w16sdtdh wp14">
   <w:p>
     <w:pPr>
       <w:pBdr>
@@ -5161,7 +5079,7 @@
 </file>
 
 <file path=word/numbering.xml><?xml version="1.0" encoding="utf-8"?>
-<w:numbering xmlns:wpc="http://schemas.microsoft.com/office/word/2010/wordprocessingCanvas" xmlns:cx="http://schemas.microsoft.com/office/drawing/2014/chartex" xmlns:cx1="http://schemas.microsoft.com/office/drawing/2015/9/8/chartex" xmlns:cx2="http://schemas.microsoft.com/office/drawing/2015/10/21/chartex" xmlns:cx3="http://schemas.microsoft.com/office/drawing/2016/5/9/chartex" xmlns:cx4="http://schemas.microsoft.com/office/drawing/2016/5/10/chartex" xmlns:cx5="http://schemas.microsoft.com/office/drawing/2016/5/11/chartex" xmlns:cx6="http://schemas.microsoft.com/office/drawing/2016/5/12/chartex" xmlns:cx7="http://schemas.microsoft.com/office/drawing/2016/5/13/chartex" xmlns:cx8="http://schemas.microsoft.com/office/drawing/2016/5/14/chartex" xmlns:mc="http://schemas.openxmlformats.org/markup-compatibility/2006" xmlns:aink="http://schemas.microsoft.com/office/drawing/2016/ink" xmlns:am3d="http://schemas.microsoft.com/office/drawing/2017/model3d" xmlns:o="urn:schemas-microsoft-com:office:office" xmlns:oel="http://schemas.microsoft.com/office/2019/extlst" xmlns:r="http://schemas.openxmlformats.org/officeDocument/2006/relationships" xmlns:m="http://schemas.openxmlformats.org/officeDocument/2006/math" xmlns:v="urn:schemas-microsoft-com:vml" xmlns:wp14="http://schemas.microsoft.com/office/word/2010/wordprocessingDrawing" xmlns:wp="http://schemas.openxmlformats.org/drawingml/2006/wordprocessingDrawing" xmlns:w10="urn:schemas-microsoft-com:office:word" xmlns:w="http://schemas.openxmlformats.org/wordprocessingml/2006/main" xmlns:w14="http://schemas.microsoft.com/office/word/2010/wordml" xmlns:w15="http://schemas.microsoft.com/office/word/2012/wordml" xmlns:w16cex="http://schemas.microsoft.com/office/word/2018/wordml/cex" xmlns:w16cid="http://schemas.microsoft.com/office/word/2016/wordml/cid" xmlns:w16="http://schemas.microsoft.com/office/word/2018/wordml" xmlns:w16du="http://schemas.microsoft.com/office/word/2023/wordml/word16du" xmlns:w16sdtdh="http://schemas.microsoft.com/office/word/2020/wordml/sdtdatahash" xmlns:w16se="http://schemas.microsoft.com/office/word/2015/wordml/symex" xmlns:wpg="http://schemas.microsoft.com/office/word/2010/wordprocessingGroup" xmlns:wpi="http://schemas.microsoft.com/office/word/2010/wordprocessingInk" xmlns:wne="http://schemas.microsoft.com/office/word/2006/wordml" xmlns:wps="http://schemas.microsoft.com/office/word/2010/wordprocessingShape" mc:Ignorable="w14 w15 w16se w16cid w16 w16cex w16sdtdh wp14">
+<w:numbering xmlns:wpc="http://schemas.microsoft.com/office/word/2010/wordprocessingCanvas" xmlns:cx="http://schemas.microsoft.com/office/drawing/2014/chartex" xmlns:cx1="http://schemas.microsoft.com/office/drawing/2015/9/8/chartex" xmlns:cx2="http://schemas.microsoft.com/office/drawing/2015/10/21/chartex" xmlns:cx3="http://schemas.microsoft.com/office/drawing/2016/5/9/chartex" xmlns:cx4="http://schemas.microsoft.com/office/drawing/2016/5/10/chartex" xmlns:cx5="http://schemas.microsoft.com/office/drawing/2016/5/11/chartex" xmlns:cx6="http://schemas.microsoft.com/office/drawing/2016/5/12/chartex" xmlns:cx7="http://schemas.microsoft.com/office/drawing/2016/5/13/chartex" xmlns:cx8="http://schemas.microsoft.com/office/drawing/2016/5/14/chartex" xmlns:mc="http://schemas.openxmlformats.org/markup-compatibility/2006" xmlns:aink="http://schemas.microsoft.com/office/drawing/2016/ink" xmlns:am3d="http://schemas.microsoft.com/office/drawing/2017/model3d" xmlns:o="urn:schemas-microsoft-com:office:office" xmlns:oel="http://schemas.microsoft.com/office/2019/extlst" xmlns:r="http://schemas.openxmlformats.org/officeDocument/2006/relationships" xmlns:m="http://schemas.openxmlformats.org/officeDocument/2006/math" xmlns:v="urn:schemas-microsoft-com:vml" xmlns:wp14="http://schemas.microsoft.com/office/word/2010/wordprocessingDrawing" xmlns:wp="http://schemas.openxmlformats.org/drawingml/2006/wordprocessingDrawing" xmlns:w10="urn:schemas-microsoft-com:office:word" xmlns:w="http://schemas.openxmlformats.org/wordprocessingml/2006/main" xmlns:w14="http://schemas.microsoft.com/office/word/2010/wordml" xmlns:w15="http://schemas.microsoft.com/office/word/2012/wordml" xmlns:w16cex="http://schemas.microsoft.com/office/word/2018/wordml/cex" xmlns:w16cid="http://schemas.microsoft.com/office/word/2016/wordml/cid" xmlns:w16="http://schemas.microsoft.com/office/word/2018/wordml" xmlns:w16sdtdh="http://schemas.microsoft.com/office/word/2020/wordml/sdtdatahash" xmlns:w16se="http://schemas.microsoft.com/office/word/2015/wordml/symex" xmlns:wpg="http://schemas.microsoft.com/office/word/2010/wordprocessingGroup" xmlns:wpi="http://schemas.microsoft.com/office/word/2010/wordprocessingInk" xmlns:wne="http://schemas.microsoft.com/office/word/2006/wordml" xmlns:wps="http://schemas.microsoft.com/office/word/2010/wordprocessingShape" mc:Ignorable="w14 w15 w16se w16cid w16 w16cex w16sdtdh wp14">
   <w:abstractNum w:abstractNumId="0" w15:restartNumberingAfterBreak="0">
     <w:nsid w:val="03B443A3"/>
     <w:multiLevelType w:val="multilevel"/>

</xml_diff>